<commit_message>
Borrar Proyecto poligraph web
Se Borro el proyecto por configuración erronea
</commit_message>
<xml_diff>
--- a/1. Documentacion/4. Manual/Manual de usuario para aplicación PoliGraph.docx
+++ b/1. Documentacion/4. Manual/Manual de usuario para aplicación PoliGraph.docx
@@ -2404,10 +2404,6 @@
     <w:p>
       <w:pPr>
         <w:pStyle w:val="Prrafodelista"/>
-        <w:numPr>
-          <w:ilvl w:val="0"/>
-          <w:numId w:val="2"/>
-        </w:numPr>
       </w:pPr>
       <w:r>
         <w:t>Correr el proyecto</w:t>

</xml_diff>